<commit_message>
Week 1 Log given more detail, Week 2 Log written, Model Rules and Standards Created, Design includes control scheme
</commit_message>
<xml_diff>
--- a/ConceptDesigns.docx
+++ b/ConceptDesigns.docx
@@ -170,14 +170,12 @@
           <w:b/>
         </w:rPr>
       </w:pPr>
-      <w:bookmarkStart w:id="0" w:name="_GoBack"/>
       <w:r>
         <w:rPr>
           <w:b/>
         </w:rPr>
         <w:t>Optional Mechanics</w:t>
       </w:r>
-      <w:bookmarkEnd w:id="0"/>
     </w:p>
     <w:p>
       <w:pPr>
@@ -276,6 +274,278 @@
       <w:r>
         <w:t>More Detailed Design of each mechanic (See game design docs)</w:t>
       </w:r>
+    </w:p>
+    <w:p>
+      <w:pPr>
+        <w:rPr>
+          <w:b/>
+        </w:rPr>
+      </w:pPr>
+      <w:r>
+        <w:rPr>
+          <w:b/>
+        </w:rPr>
+        <w:t>Controls</w:t>
+      </w:r>
+    </w:p>
+    <w:tbl>
+      <w:tblPr>
+        <w:tblStyle w:val="TableGrid"/>
+        <w:tblW w:w="0" w:type="auto"/>
+        <w:tblLook w:val="04A0" w:firstRow="1" w:lastRow="0" w:firstColumn="1" w:lastColumn="0" w:noHBand="0" w:noVBand="1"/>
+      </w:tblPr>
+      <w:tblGrid>
+        <w:gridCol w:w="3237"/>
+        <w:gridCol w:w="3030"/>
+        <w:gridCol w:w="2749"/>
+      </w:tblGrid>
+      <w:tr>
+        <w:tc>
+          <w:tcPr>
+            <w:tcW w:w="3237" w:type="dxa"/>
+          </w:tcPr>
+          <w:p>
+            <w:pPr>
+              <w:rPr>
+                <w:b/>
+              </w:rPr>
+            </w:pPr>
+            <w:r>
+              <w:rPr>
+                <w:b/>
+              </w:rPr>
+              <w:t>Functionality</w:t>
+            </w:r>
+          </w:p>
+        </w:tc>
+        <w:tc>
+          <w:tcPr>
+            <w:tcW w:w="3030" w:type="dxa"/>
+          </w:tcPr>
+          <w:p>
+            <w:pPr>
+              <w:rPr>
+                <w:b/>
+              </w:rPr>
+            </w:pPr>
+            <w:r>
+              <w:rPr>
+                <w:b/>
+              </w:rPr>
+              <w:t>Key Binding</w:t>
+            </w:r>
+          </w:p>
+        </w:tc>
+        <w:tc>
+          <w:tcPr>
+            <w:tcW w:w="2749" w:type="dxa"/>
+          </w:tcPr>
+          <w:p>
+            <w:pPr>
+              <w:rPr>
+                <w:b/>
+              </w:rPr>
+            </w:pPr>
+            <w:r>
+              <w:rPr>
+                <w:b/>
+              </w:rPr>
+              <w:t>Key Binding (Alternative)</w:t>
+            </w:r>
+          </w:p>
+        </w:tc>
+      </w:tr>
+      <w:tr>
+        <w:tc>
+          <w:tcPr>
+            <w:tcW w:w="3237" w:type="dxa"/>
+          </w:tcPr>
+          <w:p>
+            <w:r>
+              <w:t>Move Up</w:t>
+            </w:r>
+          </w:p>
+        </w:tc>
+        <w:tc>
+          <w:tcPr>
+            <w:tcW w:w="3030" w:type="dxa"/>
+          </w:tcPr>
+          <w:p>
+            <w:r>
+              <w:t>W</w:t>
+            </w:r>
+          </w:p>
+        </w:tc>
+        <w:tc>
+          <w:tcPr>
+            <w:tcW w:w="2749" w:type="dxa"/>
+          </w:tcPr>
+          <w:p>
+            <w:r>
+              <w:t>Up Arrow</w:t>
+            </w:r>
+          </w:p>
+        </w:tc>
+      </w:tr>
+      <w:tr>
+        <w:tc>
+          <w:tcPr>
+            <w:tcW w:w="3237" w:type="dxa"/>
+          </w:tcPr>
+          <w:p>
+            <w:r>
+              <w:t>Move Down</w:t>
+            </w:r>
+          </w:p>
+        </w:tc>
+        <w:tc>
+          <w:tcPr>
+            <w:tcW w:w="3030" w:type="dxa"/>
+          </w:tcPr>
+          <w:p>
+            <w:r>
+              <w:t>S</w:t>
+            </w:r>
+          </w:p>
+        </w:tc>
+        <w:tc>
+          <w:tcPr>
+            <w:tcW w:w="2749" w:type="dxa"/>
+          </w:tcPr>
+          <w:p>
+            <w:r>
+              <w:t>Down Arrow</w:t>
+            </w:r>
+          </w:p>
+        </w:tc>
+      </w:tr>
+      <w:tr>
+        <w:tc>
+          <w:tcPr>
+            <w:tcW w:w="3237" w:type="dxa"/>
+          </w:tcPr>
+          <w:p>
+            <w:r>
+              <w:t>Move Left</w:t>
+            </w:r>
+          </w:p>
+        </w:tc>
+        <w:tc>
+          <w:tcPr>
+            <w:tcW w:w="3030" w:type="dxa"/>
+          </w:tcPr>
+          <w:p>
+            <w:r>
+              <w:t>A</w:t>
+            </w:r>
+          </w:p>
+        </w:tc>
+        <w:tc>
+          <w:tcPr>
+            <w:tcW w:w="2749" w:type="dxa"/>
+          </w:tcPr>
+          <w:p>
+            <w:r>
+              <w:t>Left Arrow</w:t>
+            </w:r>
+          </w:p>
+        </w:tc>
+      </w:tr>
+      <w:tr>
+        <w:tc>
+          <w:tcPr>
+            <w:tcW w:w="3237" w:type="dxa"/>
+          </w:tcPr>
+          <w:p>
+            <w:r>
+              <w:t>Move Right</w:t>
+            </w:r>
+          </w:p>
+        </w:tc>
+        <w:tc>
+          <w:tcPr>
+            <w:tcW w:w="3030" w:type="dxa"/>
+          </w:tcPr>
+          <w:p>
+            <w:r>
+              <w:t>D</w:t>
+            </w:r>
+          </w:p>
+        </w:tc>
+        <w:tc>
+          <w:tcPr>
+            <w:tcW w:w="2749" w:type="dxa"/>
+          </w:tcPr>
+          <w:p>
+            <w:r>
+              <w:t>Right Arrow</w:t>
+            </w:r>
+          </w:p>
+        </w:tc>
+      </w:tr>
+      <w:tr>
+        <w:tc>
+          <w:tcPr>
+            <w:tcW w:w="3237" w:type="dxa"/>
+          </w:tcPr>
+          <w:p>
+            <w:r>
+              <w:t>Rotate Left</w:t>
+            </w:r>
+          </w:p>
+        </w:tc>
+        <w:tc>
+          <w:tcPr>
+            <w:tcW w:w="3030" w:type="dxa"/>
+          </w:tcPr>
+          <w:p>
+            <w:r>
+              <w:t>Q</w:t>
+            </w:r>
+          </w:p>
+        </w:tc>
+        <w:tc>
+          <w:tcPr>
+            <w:tcW w:w="2749" w:type="dxa"/>
+          </w:tcPr>
+          <w:p/>
+        </w:tc>
+      </w:tr>
+      <w:tr>
+        <w:trPr>
+          <w:trHeight w:val="70"/>
+        </w:trPr>
+        <w:tc>
+          <w:tcPr>
+            <w:tcW w:w="3237" w:type="dxa"/>
+          </w:tcPr>
+          <w:p>
+            <w:r>
+              <w:t>Rotate Right</w:t>
+            </w:r>
+          </w:p>
+        </w:tc>
+        <w:tc>
+          <w:tcPr>
+            <w:tcW w:w="3030" w:type="dxa"/>
+          </w:tcPr>
+          <w:p>
+            <w:r>
+              <w:t>E</w:t>
+            </w:r>
+          </w:p>
+        </w:tc>
+        <w:tc>
+          <w:tcPr>
+            <w:tcW w:w="2749" w:type="dxa"/>
+          </w:tcPr>
+          <w:p/>
+        </w:tc>
+      </w:tr>
+    </w:tbl>
+    <w:p>
+      <w:bookmarkStart w:id="0" w:name="_GoBack"/>
+      <w:bookmarkEnd w:id="0"/>
     </w:p>
     <w:sectPr>
       <w:pgSz w:w="11906" w:h="16838"/>
@@ -956,6 +1226,25 @@
       <w:contextualSpacing/>
     </w:pPr>
   </w:style>
+  <w:style w:type="table" w:styleId="TableGrid">
+    <w:name w:val="Table Grid"/>
+    <w:basedOn w:val="TableNormal"/>
+    <w:uiPriority w:val="39"/>
+    <w:rsid w:val="0000597F"/>
+    <w:pPr>
+      <w:spacing w:after="0" w:line="240" w:lineRule="auto"/>
+    </w:pPr>
+    <w:tblPr>
+      <w:tblBorders>
+        <w:top w:val="single" w:sz="4" w:space="0" w:color="auto"/>
+        <w:left w:val="single" w:sz="4" w:space="0" w:color="auto"/>
+        <w:bottom w:val="single" w:sz="4" w:space="0" w:color="auto"/>
+        <w:right w:val="single" w:sz="4" w:space="0" w:color="auto"/>
+        <w:insideH w:val="single" w:sz="4" w:space="0" w:color="auto"/>
+        <w:insideV w:val="single" w:sz="4" w:space="0" w:color="auto"/>
+      </w:tblBorders>
+    </w:tblPr>
+  </w:style>
 </w:styles>
 </file>
 

</xml_diff>